<commit_message>
Ajout note dans la documentation, ajout nouvelle bd pour Denis, ajout de la documentation en format pdf
</commit_message>
<xml_diff>
--- a/Documentation.docx
+++ b/Documentation.docx
@@ -52,8 +52,6 @@
       <w:r>
         <w:t>1213807</w:t>
       </w:r>
-      <w:bookmarkStart w:id="0" w:name="_GoBack"/>
-      <w:bookmarkEnd w:id="0"/>
       <w:r>
         <w:t xml:space="preserve">) </w:t>
       </w:r>
@@ -168,6 +166,8 @@
         <w:t>s</w:t>
       </w:r>
     </w:p>
+    <w:bookmarkStart w:id="0" w:name="_GoBack"/>
+    <w:bookmarkEnd w:id="0"/>
     <w:p>
       <w:pPr>
         <w:pStyle w:val="TM1"/>
@@ -191,7 +191,7 @@
       <w:r>
         <w:fldChar w:fldCharType="separate"/>
       </w:r>
-      <w:hyperlink w:anchor="_Toc445496269" w:history="1">
+      <w:hyperlink w:anchor="_Toc445499700" w:history="1">
         <w:r>
           <w:rPr>
             <w:rStyle w:val="Lienhypertexte"/>
@@ -234,7 +234,7 @@
             <w:noProof/>
             <w:webHidden/>
           </w:rPr>
-          <w:instrText xml:space="preserve"> PAGEREF _Toc445496269 \h </w:instrText>
+          <w:instrText xml:space="preserve"> PAGEREF _Toc445499700 \h </w:instrText>
         </w:r>
         <w:r>
           <w:rPr>
@@ -279,7 +279,7 @@
           <w:lang w:val="fr-FR" w:eastAsia="fr-FR"/>
         </w:rPr>
       </w:pPr>
-      <w:hyperlink w:anchor="_Toc445496270" w:history="1">
+      <w:hyperlink w:anchor="_Toc445499701" w:history="1">
         <w:r>
           <w:rPr>
             <w:rStyle w:val="Lienhypertexte"/>
@@ -324,7 +324,7 @@
             <w:noProof/>
             <w:webHidden/>
           </w:rPr>
-          <w:instrText xml:space="preserve"> PAGEREF _Toc445496270 \h </w:instrText>
+          <w:instrText xml:space="preserve"> PAGEREF _Toc445499701 \h </w:instrText>
         </w:r>
         <w:r>
           <w:rPr>
@@ -369,7 +369,7 @@
           <w:lang w:val="fr-FR" w:eastAsia="fr-FR"/>
         </w:rPr>
       </w:pPr>
-      <w:hyperlink w:anchor="_Toc445496271" w:history="1">
+      <w:hyperlink w:anchor="_Toc445499702" w:history="1">
         <w:r>
           <w:rPr>
             <w:rStyle w:val="Lienhypertexte"/>
@@ -414,7 +414,7 @@
             <w:noProof/>
             <w:webHidden/>
           </w:rPr>
-          <w:instrText xml:space="preserve"> PAGEREF _Toc445496271 \h </w:instrText>
+          <w:instrText xml:space="preserve"> PAGEREF _Toc445499702 \h </w:instrText>
         </w:r>
         <w:r>
           <w:rPr>
@@ -459,7 +459,7 @@
           <w:lang w:val="fr-FR" w:eastAsia="fr-FR"/>
         </w:rPr>
       </w:pPr>
-      <w:hyperlink w:anchor="_Toc445496272" w:history="1">
+      <w:hyperlink w:anchor="_Toc445499703" w:history="1">
         <w:r>
           <w:rPr>
             <w:rStyle w:val="Lienhypertexte"/>
@@ -504,7 +504,7 @@
             <w:noProof/>
             <w:webHidden/>
           </w:rPr>
-          <w:instrText xml:space="preserve"> PAGEREF _Toc445496272 \h </w:instrText>
+          <w:instrText xml:space="preserve"> PAGEREF _Toc445499703 \h </w:instrText>
         </w:r>
         <w:r>
           <w:rPr>
@@ -549,7 +549,7 @@
           <w:lang w:val="fr-FR" w:eastAsia="fr-FR"/>
         </w:rPr>
       </w:pPr>
-      <w:hyperlink w:anchor="_Toc445496273" w:history="1">
+      <w:hyperlink w:anchor="_Toc445499704" w:history="1">
         <w:r>
           <w:rPr>
             <w:rStyle w:val="Lienhypertexte"/>
@@ -592,7 +592,7 @@
             <w:noProof/>
             <w:webHidden/>
           </w:rPr>
-          <w:instrText xml:space="preserve"> PAGEREF _Toc445496273 \h </w:instrText>
+          <w:instrText xml:space="preserve"> PAGEREF _Toc445499704 \h </w:instrText>
         </w:r>
         <w:r>
           <w:rPr>
@@ -637,7 +637,7 @@
           <w:lang w:val="fr-FR" w:eastAsia="fr-FR"/>
         </w:rPr>
       </w:pPr>
-      <w:hyperlink w:anchor="_Toc445496274" w:history="1">
+      <w:hyperlink w:anchor="_Toc445499705" w:history="1">
         <w:r>
           <w:rPr>
             <w:rStyle w:val="Lienhypertexte"/>
@@ -680,7 +680,7 @@
             <w:noProof/>
             <w:webHidden/>
           </w:rPr>
-          <w:instrText xml:space="preserve"> PAGEREF _Toc445496274 \h </w:instrText>
+          <w:instrText xml:space="preserve"> PAGEREF _Toc445499705 \h </w:instrText>
         </w:r>
         <w:r>
           <w:rPr>
@@ -725,7 +725,7 @@
           <w:lang w:val="fr-FR" w:eastAsia="fr-FR"/>
         </w:rPr>
       </w:pPr>
-      <w:hyperlink w:anchor="_Toc445496275" w:history="1">
+      <w:hyperlink w:anchor="_Toc445499706" w:history="1">
         <w:r>
           <w:rPr>
             <w:rStyle w:val="Lienhypertexte"/>
@@ -768,7 +768,7 @@
             <w:noProof/>
             <w:webHidden/>
           </w:rPr>
-          <w:instrText xml:space="preserve"> PAGEREF _Toc445496275 \h </w:instrText>
+          <w:instrText xml:space="preserve"> PAGEREF _Toc445499706 \h </w:instrText>
         </w:r>
         <w:r>
           <w:rPr>
@@ -813,7 +813,7 @@
           <w:lang w:val="fr-FR" w:eastAsia="fr-FR"/>
         </w:rPr>
       </w:pPr>
-      <w:hyperlink w:anchor="_Toc445496276" w:history="1">
+      <w:hyperlink w:anchor="_Toc445499707" w:history="1">
         <w:r>
           <w:rPr>
             <w:rStyle w:val="Lienhypertexte"/>
@@ -858,7 +858,7 @@
             <w:noProof/>
             <w:webHidden/>
           </w:rPr>
-          <w:instrText xml:space="preserve"> PAGEREF _Toc445496276 \h </w:instrText>
+          <w:instrText xml:space="preserve"> PAGEREF _Toc445499707 \h </w:instrText>
         </w:r>
         <w:r>
           <w:rPr>
@@ -903,7 +903,7 @@
           <w:lang w:val="fr-FR" w:eastAsia="fr-FR"/>
         </w:rPr>
       </w:pPr>
-      <w:hyperlink w:anchor="_Toc445496277" w:history="1">
+      <w:hyperlink w:anchor="_Toc445499708" w:history="1">
         <w:r>
           <w:rPr>
             <w:rStyle w:val="Lienhypertexte"/>
@@ -946,7 +946,7 @@
             <w:noProof/>
             <w:webHidden/>
           </w:rPr>
-          <w:instrText xml:space="preserve"> PAGEREF _Toc445496277 \h </w:instrText>
+          <w:instrText xml:space="preserve"> PAGEREF _Toc445499708 \h </w:instrText>
         </w:r>
         <w:r>
           <w:rPr>
@@ -991,7 +991,7 @@
           <w:lang w:val="fr-FR" w:eastAsia="fr-FR"/>
         </w:rPr>
       </w:pPr>
-      <w:hyperlink w:anchor="_Toc445496278" w:history="1">
+      <w:hyperlink w:anchor="_Toc445499709" w:history="1">
         <w:r>
           <w:rPr>
             <w:rStyle w:val="Lienhypertexte"/>
@@ -1036,7 +1036,7 @@
             <w:noProof/>
             <w:webHidden/>
           </w:rPr>
-          <w:instrText xml:space="preserve"> PAGEREF _Toc445496278 \h </w:instrText>
+          <w:instrText xml:space="preserve"> PAGEREF _Toc445499709 \h </w:instrText>
         </w:r>
         <w:r>
           <w:rPr>
@@ -1081,7 +1081,7 @@
           <w:lang w:val="fr-FR" w:eastAsia="fr-FR"/>
         </w:rPr>
       </w:pPr>
-      <w:hyperlink w:anchor="_Toc445496279" w:history="1">
+      <w:hyperlink w:anchor="_Toc445499710" w:history="1">
         <w:r>
           <w:rPr>
             <w:rStyle w:val="Lienhypertexte"/>
@@ -1124,7 +1124,7 @@
             <w:noProof/>
             <w:webHidden/>
           </w:rPr>
-          <w:instrText xml:space="preserve"> PAGEREF _Toc445496279 \h </w:instrText>
+          <w:instrText xml:space="preserve"> PAGEREF _Toc445499710 \h </w:instrText>
         </w:r>
         <w:r>
           <w:rPr>
@@ -1169,7 +1169,7 @@
           <w:lang w:val="fr-FR" w:eastAsia="fr-FR"/>
         </w:rPr>
       </w:pPr>
-      <w:hyperlink w:anchor="_Toc445496280" w:history="1">
+      <w:hyperlink w:anchor="_Toc445499711" w:history="1">
         <w:r>
           <w:rPr>
             <w:rStyle w:val="Lienhypertexte"/>
@@ -1212,7 +1212,7 @@
             <w:noProof/>
             <w:webHidden/>
           </w:rPr>
-          <w:instrText xml:space="preserve"> PAGEREF _Toc445496280 \h </w:instrText>
+          <w:instrText xml:space="preserve"> PAGEREF _Toc445499711 \h </w:instrText>
         </w:r>
         <w:r>
           <w:rPr>
@@ -1257,7 +1257,7 @@
           <w:lang w:val="fr-FR" w:eastAsia="fr-FR"/>
         </w:rPr>
       </w:pPr>
-      <w:hyperlink w:anchor="_Toc445496281" w:history="1">
+      <w:hyperlink w:anchor="_Toc445499712" w:history="1">
         <w:r>
           <w:rPr>
             <w:rStyle w:val="Lienhypertexte"/>
@@ -1300,7 +1300,7 @@
             <w:noProof/>
             <w:webHidden/>
           </w:rPr>
-          <w:instrText xml:space="preserve"> PAGEREF _Toc445496281 \h </w:instrText>
+          <w:instrText xml:space="preserve"> PAGEREF _Toc445499712 \h </w:instrText>
         </w:r>
         <w:r>
           <w:rPr>
@@ -1345,7 +1345,7 @@
           <w:lang w:val="fr-FR" w:eastAsia="fr-FR"/>
         </w:rPr>
       </w:pPr>
-      <w:hyperlink w:anchor="_Toc445496282" w:history="1">
+      <w:hyperlink w:anchor="_Toc445499713" w:history="1">
         <w:r>
           <w:rPr>
             <w:rStyle w:val="Lienhypertexte"/>
@@ -1388,7 +1388,7 @@
             <w:noProof/>
             <w:webHidden/>
           </w:rPr>
-          <w:instrText xml:space="preserve"> PAGEREF _Toc445496282 \h </w:instrText>
+          <w:instrText xml:space="preserve"> PAGEREF _Toc445499713 \h </w:instrText>
         </w:r>
         <w:r>
           <w:rPr>
@@ -1433,7 +1433,7 @@
           <w:lang w:val="fr-FR" w:eastAsia="fr-FR"/>
         </w:rPr>
       </w:pPr>
-      <w:hyperlink w:anchor="_Toc445496283" w:history="1">
+      <w:hyperlink w:anchor="_Toc445499714" w:history="1">
         <w:r>
           <w:rPr>
             <w:rStyle w:val="Lienhypertexte"/>
@@ -1478,7 +1478,7 @@
             <w:noProof/>
             <w:webHidden/>
           </w:rPr>
-          <w:instrText xml:space="preserve"> PAGEREF _Toc445496283 \h </w:instrText>
+          <w:instrText xml:space="preserve"> PAGEREF _Toc445499714 \h </w:instrText>
         </w:r>
         <w:r>
           <w:rPr>
@@ -1523,7 +1523,7 @@
           <w:lang w:val="fr-FR" w:eastAsia="fr-FR"/>
         </w:rPr>
       </w:pPr>
-      <w:hyperlink w:anchor="_Toc445496284" w:history="1">
+      <w:hyperlink w:anchor="_Toc445499715" w:history="1">
         <w:r>
           <w:rPr>
             <w:rStyle w:val="Lienhypertexte"/>
@@ -1566,7 +1566,7 @@
             <w:noProof/>
             <w:webHidden/>
           </w:rPr>
-          <w:instrText xml:space="preserve"> PAGEREF _Toc445496284 \h </w:instrText>
+          <w:instrText xml:space="preserve"> PAGEREF _Toc445499715 \h </w:instrText>
         </w:r>
         <w:r>
           <w:rPr>
@@ -1611,7 +1611,7 @@
           <w:lang w:val="fr-FR" w:eastAsia="fr-FR"/>
         </w:rPr>
       </w:pPr>
-      <w:hyperlink w:anchor="_Toc445496285" w:history="1">
+      <w:hyperlink w:anchor="_Toc445499716" w:history="1">
         <w:r>
           <w:rPr>
             <w:rStyle w:val="Lienhypertexte"/>
@@ -1654,7 +1654,7 @@
             <w:noProof/>
             <w:webHidden/>
           </w:rPr>
-          <w:instrText xml:space="preserve"> PAGEREF _Toc445496285 \h </w:instrText>
+          <w:instrText xml:space="preserve"> PAGEREF _Toc445499716 \h </w:instrText>
         </w:r>
         <w:r>
           <w:rPr>
@@ -1699,7 +1699,7 @@
           <w:lang w:val="fr-FR" w:eastAsia="fr-FR"/>
         </w:rPr>
       </w:pPr>
-      <w:hyperlink w:anchor="_Toc445496286" w:history="1">
+      <w:hyperlink w:anchor="_Toc445499717" w:history="1">
         <w:r>
           <w:rPr>
             <w:rStyle w:val="Lienhypertexte"/>
@@ -1742,7 +1742,7 @@
             <w:noProof/>
             <w:webHidden/>
           </w:rPr>
-          <w:instrText xml:space="preserve"> PAGEREF _Toc445496286 \h </w:instrText>
+          <w:instrText xml:space="preserve"> PAGEREF _Toc445499717 \h </w:instrText>
         </w:r>
         <w:r>
           <w:rPr>
@@ -1787,7 +1787,7 @@
           <w:lang w:val="fr-FR" w:eastAsia="fr-FR"/>
         </w:rPr>
       </w:pPr>
-      <w:hyperlink w:anchor="_Toc445496287" w:history="1">
+      <w:hyperlink w:anchor="_Toc445499718" w:history="1">
         <w:r>
           <w:rPr>
             <w:rStyle w:val="Lienhypertexte"/>
@@ -1841,7 +1841,7 @@
             <w:noProof/>
             <w:webHidden/>
           </w:rPr>
-          <w:instrText xml:space="preserve"> PAGEREF _Toc445496287 \h </w:instrText>
+          <w:instrText xml:space="preserve"> PAGEREF _Toc445499718 \h </w:instrText>
         </w:r>
         <w:r>
           <w:rPr>
@@ -1886,7 +1886,7 @@
           <w:lang w:val="fr-FR" w:eastAsia="fr-FR"/>
         </w:rPr>
       </w:pPr>
-      <w:hyperlink w:anchor="_Toc445496288" w:history="1">
+      <w:hyperlink w:anchor="_Toc445499719" w:history="1">
         <w:r>
           <w:rPr>
             <w:rStyle w:val="Lienhypertexte"/>
@@ -1930,7 +1930,7 @@
             <w:noProof/>
             <w:webHidden/>
           </w:rPr>
-          <w:instrText xml:space="preserve"> PAGEREF _Toc445496288 \h </w:instrText>
+          <w:instrText xml:space="preserve"> PAGEREF _Toc445499719 \h </w:instrText>
         </w:r>
         <w:r>
           <w:rPr>
@@ -1975,7 +1975,7 @@
           <w:lang w:val="fr-FR" w:eastAsia="fr-FR"/>
         </w:rPr>
       </w:pPr>
-      <w:hyperlink w:anchor="_Toc445496289" w:history="1">
+      <w:hyperlink w:anchor="_Toc445499720" w:history="1">
         <w:r>
           <w:rPr>
             <w:rStyle w:val="Lienhypertexte"/>
@@ -2018,7 +2018,7 @@
             <w:noProof/>
             <w:webHidden/>
           </w:rPr>
-          <w:instrText xml:space="preserve"> PAGEREF _Toc445496289 \h </w:instrText>
+          <w:instrText xml:space="preserve"> PAGEREF _Toc445499720 \h </w:instrText>
         </w:r>
         <w:r>
           <w:rPr>
@@ -2063,7 +2063,7 @@
           <w:lang w:val="fr-FR" w:eastAsia="fr-FR"/>
         </w:rPr>
       </w:pPr>
-      <w:hyperlink w:anchor="_Toc445496290" w:history="1">
+      <w:hyperlink w:anchor="_Toc445499721" w:history="1">
         <w:r>
           <w:rPr>
             <w:rStyle w:val="Lienhypertexte"/>
@@ -2123,7 +2123,7 @@
             <w:noProof/>
             <w:webHidden/>
           </w:rPr>
-          <w:instrText xml:space="preserve"> PAGEREF _Toc445496290 \h </w:instrText>
+          <w:instrText xml:space="preserve"> PAGEREF _Toc445499721 \h </w:instrText>
         </w:r>
         <w:r>
           <w:rPr>
@@ -2168,7 +2168,7 @@
           <w:lang w:val="fr-FR" w:eastAsia="fr-FR"/>
         </w:rPr>
       </w:pPr>
-      <w:hyperlink w:anchor="_Toc445496291" w:history="1">
+      <w:hyperlink w:anchor="_Toc445499722" w:history="1">
         <w:r>
           <w:rPr>
             <w:rStyle w:val="Lienhypertexte"/>
@@ -2222,7 +2222,7 @@
             <w:noProof/>
             <w:webHidden/>
           </w:rPr>
-          <w:instrText xml:space="preserve"> PAGEREF _Toc445496291 \h </w:instrText>
+          <w:instrText xml:space="preserve"> PAGEREF _Toc445499722 \h </w:instrText>
         </w:r>
         <w:r>
           <w:rPr>
@@ -2267,7 +2267,7 @@
           <w:lang w:val="fr-FR" w:eastAsia="fr-FR"/>
         </w:rPr>
       </w:pPr>
-      <w:hyperlink w:anchor="_Toc445496292" w:history="1">
+      <w:hyperlink w:anchor="_Toc445499723" w:history="1">
         <w:r>
           <w:rPr>
             <w:rStyle w:val="Lienhypertexte"/>
@@ -2314,7 +2314,7 @@
             <w:noProof/>
             <w:webHidden/>
           </w:rPr>
-          <w:instrText xml:space="preserve"> PAGEREF _Toc445496292 \h </w:instrText>
+          <w:instrText xml:space="preserve"> PAGEREF _Toc445499723 \h </w:instrText>
         </w:r>
         <w:r>
           <w:rPr>
@@ -2359,7 +2359,7 @@
           <w:lang w:val="fr-FR" w:eastAsia="fr-FR"/>
         </w:rPr>
       </w:pPr>
-      <w:hyperlink w:anchor="_Toc445496293" w:history="1">
+      <w:hyperlink w:anchor="_Toc445499724" w:history="1">
         <w:r>
           <w:rPr>
             <w:rStyle w:val="Lienhypertexte"/>
@@ -2406,7 +2406,7 @@
             <w:noProof/>
             <w:webHidden/>
           </w:rPr>
-          <w:instrText xml:space="preserve"> PAGEREF _Toc445496293 \h </w:instrText>
+          <w:instrText xml:space="preserve"> PAGEREF _Toc445499724 \h </w:instrText>
         </w:r>
         <w:r>
           <w:rPr>
@@ -2451,7 +2451,7 @@
           <w:lang w:val="fr-FR" w:eastAsia="fr-FR"/>
         </w:rPr>
       </w:pPr>
-      <w:hyperlink w:anchor="_Toc445496294" w:history="1">
+      <w:hyperlink w:anchor="_Toc445499725" w:history="1">
         <w:r>
           <w:rPr>
             <w:rStyle w:val="Lienhypertexte"/>
@@ -2511,7 +2511,7 @@
             <w:noProof/>
             <w:webHidden/>
           </w:rPr>
-          <w:instrText xml:space="preserve"> PAGEREF _Toc445496294 \h </w:instrText>
+          <w:instrText xml:space="preserve"> PAGEREF _Toc445499725 \h </w:instrText>
         </w:r>
         <w:r>
           <w:rPr>
@@ -2556,7 +2556,7 @@
           <w:lang w:val="fr-FR" w:eastAsia="fr-FR"/>
         </w:rPr>
       </w:pPr>
-      <w:hyperlink w:anchor="_Toc445496295" w:history="1">
+      <w:hyperlink w:anchor="_Toc445499726" w:history="1">
         <w:r>
           <w:rPr>
             <w:rStyle w:val="Lienhypertexte"/>
@@ -2599,7 +2599,7 @@
             <w:noProof/>
             <w:webHidden/>
           </w:rPr>
-          <w:instrText xml:space="preserve"> PAGEREF _Toc445496295 \h </w:instrText>
+          <w:instrText xml:space="preserve"> PAGEREF _Toc445499726 \h </w:instrText>
         </w:r>
         <w:r>
           <w:rPr>
@@ -2644,7 +2644,7 @@
           <w:lang w:val="fr-FR" w:eastAsia="fr-FR"/>
         </w:rPr>
       </w:pPr>
-      <w:hyperlink w:anchor="_Toc445496296" w:history="1">
+      <w:hyperlink w:anchor="_Toc445499727" w:history="1">
         <w:r>
           <w:rPr>
             <w:rStyle w:val="Lienhypertexte"/>
@@ -2687,7 +2687,7 @@
             <w:noProof/>
             <w:webHidden/>
           </w:rPr>
-          <w:instrText xml:space="preserve"> PAGEREF _Toc445496296 \h </w:instrText>
+          <w:instrText xml:space="preserve"> PAGEREF _Toc445499727 \h </w:instrText>
         </w:r>
         <w:r>
           <w:rPr>
@@ -2732,7 +2732,7 @@
           <w:lang w:val="fr-FR" w:eastAsia="fr-FR"/>
         </w:rPr>
       </w:pPr>
-      <w:hyperlink w:anchor="_Toc445496297" w:history="1">
+      <w:hyperlink w:anchor="_Toc445499728" w:history="1">
         <w:r>
           <w:rPr>
             <w:rStyle w:val="Lienhypertexte"/>
@@ -2792,7 +2792,7 @@
             <w:noProof/>
             <w:webHidden/>
           </w:rPr>
-          <w:instrText xml:space="preserve"> PAGEREF _Toc445496297 \h </w:instrText>
+          <w:instrText xml:space="preserve"> PAGEREF _Toc445499728 \h </w:instrText>
         </w:r>
         <w:r>
           <w:rPr>
@@ -2837,7 +2837,7 @@
           <w:lang w:val="fr-FR" w:eastAsia="fr-FR"/>
         </w:rPr>
       </w:pPr>
-      <w:hyperlink w:anchor="_Toc445496298" w:history="1">
+      <w:hyperlink w:anchor="_Toc445499729" w:history="1">
         <w:r>
           <w:rPr>
             <w:rStyle w:val="Lienhypertexte"/>
@@ -2881,7 +2881,7 @@
             <w:noProof/>
             <w:webHidden/>
           </w:rPr>
-          <w:instrText xml:space="preserve"> PAGEREF _Toc445496298 \h </w:instrText>
+          <w:instrText xml:space="preserve"> PAGEREF _Toc445499729 \h </w:instrText>
         </w:r>
         <w:r>
           <w:rPr>
@@ -2926,7 +2926,7 @@
           <w:lang w:val="fr-FR" w:eastAsia="fr-FR"/>
         </w:rPr>
       </w:pPr>
-      <w:hyperlink w:anchor="_Toc445496299" w:history="1">
+      <w:hyperlink w:anchor="_Toc445499730" w:history="1">
         <w:r>
           <w:rPr>
             <w:rStyle w:val="Lienhypertexte"/>
@@ -2969,7 +2969,7 @@
             <w:noProof/>
             <w:webHidden/>
           </w:rPr>
-          <w:instrText xml:space="preserve"> PAGEREF _Toc445496299 \h </w:instrText>
+          <w:instrText xml:space="preserve"> PAGEREF _Toc445499730 \h </w:instrText>
         </w:r>
         <w:r>
           <w:rPr>
@@ -3014,7 +3014,7 @@
           <w:lang w:val="fr-FR" w:eastAsia="fr-FR"/>
         </w:rPr>
       </w:pPr>
-      <w:hyperlink w:anchor="_Toc445496300" w:history="1">
+      <w:hyperlink w:anchor="_Toc445499731" w:history="1">
         <w:r>
           <w:rPr>
             <w:rStyle w:val="Lienhypertexte"/>
@@ -3057,7 +3057,7 @@
             <w:noProof/>
             <w:webHidden/>
           </w:rPr>
-          <w:instrText xml:space="preserve"> PAGEREF _Toc445496300 \h </w:instrText>
+          <w:instrText xml:space="preserve"> PAGEREF _Toc445499731 \h </w:instrText>
         </w:r>
         <w:r>
           <w:rPr>
@@ -3102,7 +3102,7 @@
           <w:lang w:val="fr-FR" w:eastAsia="fr-FR"/>
         </w:rPr>
       </w:pPr>
-      <w:hyperlink w:anchor="_Toc445496301" w:history="1">
+      <w:hyperlink w:anchor="_Toc445499732" w:history="1">
         <w:r>
           <w:rPr>
             <w:rStyle w:val="Lienhypertexte"/>
@@ -3146,7 +3146,7 @@
             <w:noProof/>
             <w:webHidden/>
           </w:rPr>
-          <w:instrText xml:space="preserve"> PAGEREF _Toc445496301 \h </w:instrText>
+          <w:instrText xml:space="preserve"> PAGEREF _Toc445499732 \h </w:instrText>
         </w:r>
         <w:r>
           <w:rPr>
@@ -3191,7 +3191,7 @@
           <w:lang w:val="fr-FR" w:eastAsia="fr-FR"/>
         </w:rPr>
       </w:pPr>
-      <w:hyperlink w:anchor="_Toc445496302" w:history="1">
+      <w:hyperlink w:anchor="_Toc445499733" w:history="1">
         <w:r>
           <w:rPr>
             <w:rStyle w:val="Lienhypertexte"/>
@@ -3245,7 +3245,7 @@
             <w:noProof/>
             <w:webHidden/>
           </w:rPr>
-          <w:instrText xml:space="preserve"> PAGEREF _Toc445496302 \h </w:instrText>
+          <w:instrText xml:space="preserve"> PAGEREF _Toc445499733 \h </w:instrText>
         </w:r>
         <w:r>
           <w:rPr>
@@ -3290,7 +3290,7 @@
           <w:lang w:val="fr-FR" w:eastAsia="fr-FR"/>
         </w:rPr>
       </w:pPr>
-      <w:hyperlink w:anchor="_Toc445496303" w:history="1">
+      <w:hyperlink w:anchor="_Toc445499734" w:history="1">
         <w:r>
           <w:rPr>
             <w:rStyle w:val="Lienhypertexte"/>
@@ -3333,7 +3333,7 @@
             <w:noProof/>
             <w:webHidden/>
           </w:rPr>
-          <w:instrText xml:space="preserve"> PAGEREF _Toc445496303 \h </w:instrText>
+          <w:instrText xml:space="preserve"> PAGEREF _Toc445499734 \h </w:instrText>
         </w:r>
         <w:r>
           <w:rPr>
@@ -3378,7 +3378,7 @@
           <w:lang w:val="fr-FR" w:eastAsia="fr-FR"/>
         </w:rPr>
       </w:pPr>
-      <w:hyperlink w:anchor="_Toc445496304" w:history="1">
+      <w:hyperlink w:anchor="_Toc445499735" w:history="1">
         <w:r>
           <w:rPr>
             <w:rStyle w:val="Lienhypertexte"/>
@@ -3421,7 +3421,7 @@
             <w:noProof/>
             <w:webHidden/>
           </w:rPr>
-          <w:instrText xml:space="preserve"> PAGEREF _Toc445496304 \h </w:instrText>
+          <w:instrText xml:space="preserve"> PAGEREF _Toc445499735 \h </w:instrText>
         </w:r>
         <w:r>
           <w:rPr>
@@ -3466,7 +3466,7 @@
           <w:lang w:val="fr-FR" w:eastAsia="fr-FR"/>
         </w:rPr>
       </w:pPr>
-      <w:hyperlink w:anchor="_Toc445496305" w:history="1">
+      <w:hyperlink w:anchor="_Toc445499736" w:history="1">
         <w:r>
           <w:rPr>
             <w:rStyle w:val="Lienhypertexte"/>
@@ -3509,7 +3509,7 @@
             <w:noProof/>
             <w:webHidden/>
           </w:rPr>
-          <w:instrText xml:space="preserve"> PAGEREF _Toc445496305 \h </w:instrText>
+          <w:instrText xml:space="preserve"> PAGEREF _Toc445499736 \h </w:instrText>
         </w:r>
         <w:r>
           <w:rPr>
@@ -3554,7 +3554,7 @@
           <w:lang w:val="fr-FR" w:eastAsia="fr-FR"/>
         </w:rPr>
       </w:pPr>
-      <w:hyperlink w:anchor="_Toc445496306" w:history="1">
+      <w:hyperlink w:anchor="_Toc445499737" w:history="1">
         <w:r>
           <w:rPr>
             <w:rStyle w:val="Lienhypertexte"/>
@@ -3597,7 +3597,7 @@
             <w:noProof/>
             <w:webHidden/>
           </w:rPr>
-          <w:instrText xml:space="preserve"> PAGEREF _Toc445496306 \h </w:instrText>
+          <w:instrText xml:space="preserve"> PAGEREF _Toc445499737 \h </w:instrText>
         </w:r>
         <w:r>
           <w:rPr>
@@ -3642,7 +3642,7 @@
           <w:lang w:val="fr-FR" w:eastAsia="fr-FR"/>
         </w:rPr>
       </w:pPr>
-      <w:hyperlink w:anchor="_Toc445496307" w:history="1">
+      <w:hyperlink w:anchor="_Toc445499738" w:history="1">
         <w:r>
           <w:rPr>
             <w:rStyle w:val="Lienhypertexte"/>
@@ -3685,7 +3685,7 @@
             <w:noProof/>
             <w:webHidden/>
           </w:rPr>
-          <w:instrText xml:space="preserve"> PAGEREF _Toc445496307 \h </w:instrText>
+          <w:instrText xml:space="preserve"> PAGEREF _Toc445499738 \h </w:instrText>
         </w:r>
         <w:r>
           <w:rPr>
@@ -3730,7 +3730,7 @@
           <w:lang w:val="fr-FR" w:eastAsia="fr-FR"/>
         </w:rPr>
       </w:pPr>
-      <w:hyperlink w:anchor="_Toc445496308" w:history="1">
+      <w:hyperlink w:anchor="_Toc445499739" w:history="1">
         <w:r>
           <w:rPr>
             <w:rStyle w:val="Lienhypertexte"/>
@@ -3773,7 +3773,7 @@
             <w:noProof/>
             <w:webHidden/>
           </w:rPr>
-          <w:instrText xml:space="preserve"> PAGEREF _Toc445496308 \h </w:instrText>
+          <w:instrText xml:space="preserve"> PAGEREF _Toc445499739 \h </w:instrText>
         </w:r>
         <w:r>
           <w:rPr>
@@ -3818,7 +3818,7 @@
           <w:lang w:val="fr-FR" w:eastAsia="fr-FR"/>
         </w:rPr>
       </w:pPr>
-      <w:hyperlink w:anchor="_Toc445496309" w:history="1">
+      <w:hyperlink w:anchor="_Toc445499740" w:history="1">
         <w:r>
           <w:rPr>
             <w:rStyle w:val="Lienhypertexte"/>
@@ -3861,7 +3861,7 @@
             <w:noProof/>
             <w:webHidden/>
           </w:rPr>
-          <w:instrText xml:space="preserve"> PAGEREF _Toc445496309 \h </w:instrText>
+          <w:instrText xml:space="preserve"> PAGEREF _Toc445499740 \h </w:instrText>
         </w:r>
         <w:r>
           <w:rPr>
@@ -3906,7 +3906,7 @@
           <w:lang w:val="fr-FR" w:eastAsia="fr-FR"/>
         </w:rPr>
       </w:pPr>
-      <w:hyperlink w:anchor="_Toc445496310" w:history="1">
+      <w:hyperlink w:anchor="_Toc445499741" w:history="1">
         <w:r>
           <w:rPr>
             <w:rStyle w:val="Lienhypertexte"/>
@@ -3949,7 +3949,7 @@
             <w:noProof/>
             <w:webHidden/>
           </w:rPr>
-          <w:instrText xml:space="preserve"> PAGEREF _Toc445496310 \h </w:instrText>
+          <w:instrText xml:space="preserve"> PAGEREF _Toc445499741 \h </w:instrText>
         </w:r>
         <w:r>
           <w:rPr>
@@ -3994,7 +3994,7 @@
           <w:lang w:val="fr-FR" w:eastAsia="fr-FR"/>
         </w:rPr>
       </w:pPr>
-      <w:hyperlink w:anchor="_Toc445496311" w:history="1">
+      <w:hyperlink w:anchor="_Toc445499742" w:history="1">
         <w:r>
           <w:rPr>
             <w:rStyle w:val="Lienhypertexte"/>
@@ -4037,7 +4037,7 @@
             <w:noProof/>
             <w:webHidden/>
           </w:rPr>
-          <w:instrText xml:space="preserve"> PAGEREF _Toc445496311 \h </w:instrText>
+          <w:instrText xml:space="preserve"> PAGEREF _Toc445499742 \h </w:instrText>
         </w:r>
         <w:r>
           <w:rPr>
@@ -4082,7 +4082,7 @@
           <w:lang w:val="fr-FR" w:eastAsia="fr-FR"/>
         </w:rPr>
       </w:pPr>
-      <w:hyperlink w:anchor="_Toc445496312" w:history="1">
+      <w:hyperlink w:anchor="_Toc445499743" w:history="1">
         <w:r>
           <w:rPr>
             <w:rStyle w:val="Lienhypertexte"/>
@@ -4125,7 +4125,7 @@
             <w:noProof/>
             <w:webHidden/>
           </w:rPr>
-          <w:instrText xml:space="preserve"> PAGEREF _Toc445496312 \h </w:instrText>
+          <w:instrText xml:space="preserve"> PAGEREF _Toc445499743 \h </w:instrText>
         </w:r>
         <w:r>
           <w:rPr>
@@ -4145,7 +4145,7 @@
             <w:noProof/>
             <w:webHidden/>
           </w:rPr>
-          <w:t>- 31 -</w:t>
+          <w:t>- 32 -</w:t>
         </w:r>
         <w:r>
           <w:rPr>
@@ -4157,6 +4157,94 @@
       </w:hyperlink>
     </w:p>
     <w:p>
+      <w:pPr>
+        <w:pStyle w:val="TM1"/>
+        <w:tabs>
+          <w:tab w:val="left" w:pos="480"/>
+          <w:tab w:val="right" w:leader="dot" w:pos="8630"/>
+        </w:tabs>
+        <w:rPr>
+          <w:rFonts w:asciiTheme="minorHAnsi" w:eastAsiaTheme="minorEastAsia" w:hAnsiTheme="minorHAnsi"/>
+          <w:noProof/>
+          <w:sz w:val="22"/>
+          <w:lang w:val="fr-FR" w:eastAsia="fr-FR"/>
+        </w:rPr>
+      </w:pPr>
+      <w:hyperlink w:anchor="_Toc445499744" w:history="1">
+        <w:r>
+          <w:rPr>
+            <w:rStyle w:val="Lienhypertexte"/>
+            <w:noProof/>
+          </w:rPr>
+          <w:t>7.</w:t>
+        </w:r>
+        <w:r>
+          <w:rPr>
+            <w:rFonts w:asciiTheme="minorHAnsi" w:eastAsiaTheme="minorEastAsia" w:hAnsiTheme="minorHAnsi"/>
+            <w:noProof/>
+            <w:sz w:val="22"/>
+            <w:lang w:val="fr-FR" w:eastAsia="fr-FR"/>
+          </w:rPr>
+          <w:tab/>
+        </w:r>
+        <w:r>
+          <w:rPr>
+            <w:rStyle w:val="Lienhypertexte"/>
+            <w:noProof/>
+          </w:rPr>
+          <w:t>IMPORTANT (À LIRE)</w:t>
+        </w:r>
+        <w:r>
+          <w:rPr>
+            <w:noProof/>
+            <w:webHidden/>
+          </w:rPr>
+          <w:tab/>
+        </w:r>
+        <w:r>
+          <w:rPr>
+            <w:noProof/>
+            <w:webHidden/>
+          </w:rPr>
+          <w:fldChar w:fldCharType="begin"/>
+        </w:r>
+        <w:r>
+          <w:rPr>
+            <w:noProof/>
+            <w:webHidden/>
+          </w:rPr>
+          <w:instrText xml:space="preserve"> PAGEREF _Toc445499744 \h </w:instrText>
+        </w:r>
+        <w:r>
+          <w:rPr>
+            <w:noProof/>
+            <w:webHidden/>
+          </w:rPr>
+        </w:r>
+        <w:r>
+          <w:rPr>
+            <w:noProof/>
+            <w:webHidden/>
+          </w:rPr>
+          <w:fldChar w:fldCharType="separate"/>
+        </w:r>
+        <w:r>
+          <w:rPr>
+            <w:noProof/>
+            <w:webHidden/>
+          </w:rPr>
+          <w:t>- 33 -</w:t>
+        </w:r>
+        <w:r>
+          <w:rPr>
+            <w:noProof/>
+            <w:webHidden/>
+          </w:rPr>
+          <w:fldChar w:fldCharType="end"/>
+        </w:r>
+      </w:hyperlink>
+    </w:p>
+    <w:p>
       <w:r>
         <w:fldChar w:fldCharType="end"/>
       </w:r>
@@ -4165,13 +4253,13 @@
       <w:pPr>
         <w:pStyle w:val="Titre1"/>
       </w:pPr>
-      <w:r>
-        <w:br w:type="page"/>
-      </w:r>
-      <w:bookmarkStart w:id="1" w:name="_Toc445496269"/>
+      <w:bookmarkStart w:id="1" w:name="_Toc445499700"/>
       <w:r>
         <w:lastRenderedPageBreak/>
-        <w:t>Mise en contexte</w:t>
+        <w:t xml:space="preserve">Mise en </w:t>
+      </w:r>
+      <w:r>
+        <w:t>contexte</w:t>
       </w:r>
       <w:bookmarkEnd w:id="1"/>
     </w:p>
@@ -4182,7 +4270,7 @@
           <w:lang w:val="fr-FR"/>
         </w:rPr>
       </w:pPr>
-      <w:bookmarkStart w:id="2" w:name="_Toc445496270"/>
+      <w:bookmarkStart w:id="2" w:name="_Toc445499701"/>
       <w:r>
         <w:rPr>
           <w:lang w:val="fr-FR"/>
@@ -4234,7 +4322,7 @@
           <w:lang w:val="fr-FR"/>
         </w:rPr>
       </w:pPr>
-      <w:bookmarkStart w:id="3" w:name="_Toc445496271"/>
+      <w:bookmarkStart w:id="3" w:name="_Toc445499702"/>
       <w:r>
         <w:rPr>
           <w:lang w:val="fr-FR"/>
@@ -4285,7 +4373,7 @@
           <w:lang w:val="fr-FR"/>
         </w:rPr>
       </w:pPr>
-      <w:bookmarkStart w:id="4" w:name="_Toc445496272"/>
+      <w:bookmarkStart w:id="4" w:name="_Toc445499703"/>
       <w:r>
         <w:rPr>
           <w:lang w:val="fr-FR"/>
@@ -4361,7 +4449,7 @@
       <w:pPr>
         <w:pStyle w:val="Titre2"/>
       </w:pPr>
-      <w:bookmarkStart w:id="5" w:name="_Toc445496273"/>
+      <w:bookmarkStart w:id="5" w:name="_Toc445499704"/>
       <w:r>
         <w:lastRenderedPageBreak/>
         <w:t>Liste des tâches :</w:t>
@@ -4799,7 +4887,7 @@
       <w:pPr>
         <w:pStyle w:val="Titre1"/>
       </w:pPr>
-      <w:bookmarkStart w:id="6" w:name="_Toc445496274"/>
+      <w:bookmarkStart w:id="6" w:name="_Toc445499705"/>
       <w:r>
         <w:lastRenderedPageBreak/>
         <w:t>Exposition du système implémenté</w:t>
@@ -4810,7 +4898,7 @@
       <w:pPr>
         <w:pStyle w:val="Titre2"/>
       </w:pPr>
-      <w:bookmarkStart w:id="7" w:name="_Toc445496275"/>
+      <w:bookmarkStart w:id="7" w:name="_Toc445499706"/>
       <w:r>
         <w:t>-Départ</w:t>
       </w:r>
@@ -4854,7 +4942,7 @@
           <w:lang w:val="fr-FR"/>
         </w:rPr>
       </w:pPr>
-      <w:bookmarkStart w:id="8" w:name="_Toc445496276"/>
+      <w:bookmarkStart w:id="8" w:name="_Toc445499707"/>
       <w:r>
         <w:rPr>
           <w:lang w:val="fr-FR"/>
@@ -4963,7 +5051,7 @@
       <w:pPr>
         <w:pStyle w:val="Titre2"/>
       </w:pPr>
-      <w:bookmarkStart w:id="9" w:name="_Toc445496277"/>
+      <w:bookmarkStart w:id="9" w:name="_Toc445499708"/>
       <w:r>
         <w:t>Fonctionnalités retirées</w:t>
       </w:r>
@@ -5012,7 +5100,7 @@
           <w:lang w:val="fr-FR"/>
         </w:rPr>
       </w:pPr>
-      <w:bookmarkStart w:id="10" w:name="_Toc445496278"/>
+      <w:bookmarkStart w:id="10" w:name="_Toc445499709"/>
       <w:r>
         <w:rPr>
           <w:lang w:val="fr-FR"/>
@@ -5153,7 +5241,7 @@
       <w:pPr>
         <w:pStyle w:val="Titre2"/>
       </w:pPr>
-      <w:bookmarkStart w:id="11" w:name="_Toc445496279"/>
+      <w:bookmarkStart w:id="11" w:name="_Toc445499710"/>
       <w:r>
         <w:t>Librairie :</w:t>
       </w:r>
@@ -5163,7 +5251,7 @@
       <w:pPr>
         <w:pStyle w:val="Titre3"/>
       </w:pPr>
-      <w:bookmarkStart w:id="12" w:name="_Toc445496280"/>
+      <w:bookmarkStart w:id="12" w:name="_Toc445499711"/>
       <w:r>
         <w:t>-JQuery</w:t>
       </w:r>
@@ -5189,7 +5277,7 @@
       <w:pPr>
         <w:pStyle w:val="Titre3"/>
       </w:pPr>
-      <w:bookmarkStart w:id="13" w:name="_Toc445496281"/>
+      <w:bookmarkStart w:id="13" w:name="_Toc445499712"/>
       <w:r>
         <w:t>-Mustache</w:t>
       </w:r>
@@ -5318,7 +5406,7 @@
       <w:pPr>
         <w:pStyle w:val="Titre3"/>
       </w:pPr>
-      <w:bookmarkStart w:id="14" w:name="_Toc445496282"/>
+      <w:bookmarkStart w:id="14" w:name="_Toc445499713"/>
       <w:r>
         <w:t>-Dropzone</w:t>
       </w:r>
@@ -5347,7 +5435,7 @@
           <w:lang w:val="fr-FR"/>
         </w:rPr>
       </w:pPr>
-      <w:bookmarkStart w:id="15" w:name="_Toc445496283"/>
+      <w:bookmarkStart w:id="15" w:name="_Toc445499714"/>
       <w:r>
         <w:rPr>
           <w:lang w:val="fr-FR"/>
@@ -5387,7 +5475,7 @@
       <w:pPr>
         <w:pStyle w:val="Titre3"/>
       </w:pPr>
-      <w:bookmarkStart w:id="16" w:name="_Toc445496284"/>
+      <w:bookmarkStart w:id="16" w:name="_Toc445499715"/>
       <w:r>
         <w:t>-Foundation</w:t>
       </w:r>
@@ -5431,7 +5519,7 @@
       <w:pPr>
         <w:pStyle w:val="Titre1"/>
       </w:pPr>
-      <w:bookmarkStart w:id="17" w:name="_Toc445496285"/>
+      <w:bookmarkStart w:id="17" w:name="_Toc445499716"/>
       <w:r>
         <w:lastRenderedPageBreak/>
         <w:t>Rapport d’analyse</w:t>
@@ -5442,7 +5530,7 @@
       <w:pPr>
         <w:pStyle w:val="Titre2"/>
       </w:pPr>
-      <w:bookmarkStart w:id="18" w:name="_Toc445496286"/>
+      <w:bookmarkStart w:id="18" w:name="_Toc445499717"/>
       <w:r>
         <w:t xml:space="preserve">[Bug #1] </w:t>
       </w:r>
@@ -5809,16 +5897,13 @@
           <w:lang w:eastAsia="fr-FR"/>
         </w:rPr>
       </w:pPr>
-      <w:bookmarkStart w:id="19" w:name="_Toc445496287"/>
+      <w:bookmarkStart w:id="19" w:name="_Toc445499718"/>
       <w:r>
         <w:lastRenderedPageBreak/>
         <w:t>[B</w:t>
       </w:r>
       <w:r>
-        <w:t>ug #</w:t>
-      </w:r>
-      <w:r>
-        <w:t>2</w:t>
+        <w:t>ug #2</w:t>
       </w:r>
       <w:r>
         <w:t xml:space="preserve">] – </w:t>
@@ -5846,7 +5931,7 @@
           <w:b/>
           <w:noProof/>
           <w:color w:val="000000"/>
-          <w:lang w:eastAsia="fr-FR"/>
+          <w:lang w:val="fr-FR" w:eastAsia="fr-FR"/>
         </w:rPr>
         <w:drawing>
           <wp:anchor distT="0" distB="0" distL="114300" distR="114300" simplePos="0" relativeHeight="251665408" behindDoc="0" locked="0" layoutInCell="0" hidden="0" allowOverlap="0" wp14:anchorId="76FEAB24" wp14:editId="22F88EB3">
@@ -5914,7 +5999,7 @@
           <w:rFonts w:eastAsia="Times New Roman" w:cs="Times New Roman"/>
           <w:noProof/>
           <w:color w:val="000000"/>
-          <w:lang w:eastAsia="fr-FR"/>
+          <w:lang w:val="fr-FR" w:eastAsia="fr-FR"/>
         </w:rPr>
         <w:drawing>
           <wp:anchor distT="0" distB="0" distL="114300" distR="114300" simplePos="0" relativeHeight="251664384" behindDoc="0" locked="0" layoutInCell="0" hidden="0" allowOverlap="0" wp14:anchorId="34871E01" wp14:editId="3E96CFF3">
@@ -6031,7 +6116,7 @@
           <w:lang w:val="fr-FR"/>
         </w:rPr>
       </w:pPr>
-      <w:bookmarkStart w:id="20" w:name="_Toc445496288"/>
+      <w:bookmarkStart w:id="20" w:name="_Toc445499719"/>
       <w:r>
         <w:lastRenderedPageBreak/>
         <w:t xml:space="preserve">[Bug #3] </w:t>
@@ -6151,7 +6236,7 @@
         <w:lastRenderedPageBreak/>
         <w:t xml:space="preserve"> </w:t>
       </w:r>
-      <w:bookmarkStart w:id="21" w:name="_Toc445496289"/>
+      <w:bookmarkStart w:id="21" w:name="_Toc445499720"/>
       <w:r>
         <w:t xml:space="preserve">[Bug #4] </w:t>
       </w:r>
@@ -6282,7 +6367,7 @@
           <w:lang w:val="fr-FR"/>
         </w:rPr>
       </w:pPr>
-      <w:bookmarkStart w:id="22" w:name="_Toc445496290"/>
+      <w:bookmarkStart w:id="22" w:name="_Toc445499721"/>
       <w:r>
         <w:rPr>
           <w:lang w:val="fr-FR"/>
@@ -6547,16 +6632,13 @@
           <w:lang w:eastAsia="fr-FR"/>
         </w:rPr>
       </w:pPr>
-      <w:bookmarkStart w:id="23" w:name="_Toc445496291"/>
+      <w:bookmarkStart w:id="23" w:name="_Toc445499722"/>
       <w:r>
         <w:lastRenderedPageBreak/>
         <w:t>[B</w:t>
       </w:r>
       <w:r>
-        <w:t>ug #</w:t>
-      </w:r>
-      <w:r>
-        <w:t>7</w:t>
+        <w:t>ug #7</w:t>
       </w:r>
       <w:r>
         <w:t xml:space="preserve">] – </w:t>
@@ -6612,7 +6694,7 @@
           <w:lang w:eastAsia="fr-FR"/>
         </w:rPr>
       </w:pPr>
-      <w:bookmarkStart w:id="24" w:name="_Toc445496292"/>
+      <w:bookmarkStart w:id="24" w:name="_Toc445499723"/>
       <w:r>
         <w:rPr>
           <w:rFonts w:eastAsia="Cambria"/>
@@ -6638,7 +6720,7 @@
           <w:noProof/>
           <w:color w:val="000000"/>
           <w:szCs w:val="24"/>
-          <w:lang w:eastAsia="fr-FR"/>
+          <w:lang w:val="fr-FR" w:eastAsia="fr-FR"/>
         </w:rPr>
         <w:drawing>
           <wp:anchor distT="0" distB="0" distL="114300" distR="114300" simplePos="0" relativeHeight="251667456" behindDoc="0" locked="0" layoutInCell="0" hidden="0" allowOverlap="0" wp14:anchorId="41C6AAF8" wp14:editId="7D99D43E">
@@ -6702,7 +6784,7 @@
           <w:lang w:eastAsia="fr-FR"/>
         </w:rPr>
       </w:pPr>
-      <w:bookmarkStart w:id="25" w:name="_Toc445496293"/>
+      <w:bookmarkStart w:id="25" w:name="_Toc445499724"/>
       <w:r>
         <w:rPr>
           <w:rFonts w:eastAsia="Cambria"/>
@@ -6758,7 +6840,7 @@
           <w:lang w:val="fr-FR"/>
         </w:rPr>
       </w:pPr>
-      <w:bookmarkStart w:id="26" w:name="_Toc445496294"/>
+      <w:bookmarkStart w:id="26" w:name="_Toc445499725"/>
       <w:r>
         <w:rPr>
           <w:lang w:val="fr-FR"/>
@@ -7069,7 +7151,7 @@
       <w:pPr>
         <w:pStyle w:val="Titre2"/>
       </w:pPr>
-      <w:bookmarkStart w:id="27" w:name="_Toc445496295"/>
+      <w:bookmarkStart w:id="27" w:name="_Toc445499726"/>
       <w:r>
         <w:lastRenderedPageBreak/>
         <w:t>[Bug #10</w:t>
@@ -7155,7 +7237,7 @@
           <w:szCs w:val="24"/>
         </w:rPr>
       </w:pPr>
-      <w:bookmarkStart w:id="28" w:name="_Toc445496296"/>
+      <w:bookmarkStart w:id="28" w:name="_Toc445499727"/>
       <w:r>
         <w:lastRenderedPageBreak/>
         <w:t xml:space="preserve">[Bug #12] </w:t>
@@ -7402,7 +7484,7 @@
           <w:lang w:val="fr-FR"/>
         </w:rPr>
       </w:pPr>
-      <w:bookmarkStart w:id="29" w:name="_Toc445496297"/>
+      <w:bookmarkStart w:id="29" w:name="_Toc445499728"/>
       <w:r>
         <w:rPr>
           <w:lang w:val="fr-FR"/>
@@ -7636,7 +7718,7 @@
           <w:lang w:val="fr-FR"/>
         </w:rPr>
       </w:pPr>
-      <w:bookmarkStart w:id="30" w:name="_Toc445496298"/>
+      <w:bookmarkStart w:id="30" w:name="_Toc445499729"/>
       <w:r>
         <w:lastRenderedPageBreak/>
         <w:t>[B</w:t>
@@ -7940,7 +8022,7 @@
       <w:pPr>
         <w:pStyle w:val="Titre2"/>
       </w:pPr>
-      <w:bookmarkStart w:id="31" w:name="_Toc445496299"/>
+      <w:bookmarkStart w:id="31" w:name="_Toc445499730"/>
       <w:r>
         <w:lastRenderedPageBreak/>
         <w:t>[B</w:t>
@@ -8281,7 +8363,7 @@
           <w:szCs w:val="24"/>
         </w:rPr>
       </w:pPr>
-      <w:bookmarkStart w:id="32" w:name="_Toc445496300"/>
+      <w:bookmarkStart w:id="32" w:name="_Toc445499731"/>
       <w:r>
         <w:lastRenderedPageBreak/>
         <w:t xml:space="preserve">[Bug #17] – </w:t>
@@ -8330,7 +8412,7 @@
           <w:lang w:val="fr-FR"/>
         </w:rPr>
       </w:pPr>
-      <w:bookmarkStart w:id="33" w:name="_Toc445496301"/>
+      <w:bookmarkStart w:id="33" w:name="_Toc445499732"/>
       <w:r>
         <w:lastRenderedPageBreak/>
         <w:t>[B</w:t>
@@ -9015,16 +9097,13 @@
           <w:lang w:eastAsia="fr-FR"/>
         </w:rPr>
       </w:pPr>
-      <w:bookmarkStart w:id="34" w:name="_Toc445496302"/>
+      <w:bookmarkStart w:id="34" w:name="_Toc445499733"/>
       <w:r>
         <w:lastRenderedPageBreak/>
         <w:t>[B</w:t>
       </w:r>
       <w:r>
-        <w:t xml:space="preserve">ug </w:t>
-      </w:r>
-      <w:r>
-        <w:t>#20</w:t>
+        <w:t>ug #20</w:t>
       </w:r>
       <w:r>
         <w:t xml:space="preserve">] – </w:t>
@@ -9076,7 +9155,7 @@
           <w:rFonts w:eastAsia="Times New Roman" w:cs="Times New Roman"/>
           <w:noProof/>
           <w:color w:val="000000"/>
-          <w:lang w:eastAsia="fr-FR"/>
+          <w:lang w:val="fr-FR" w:eastAsia="fr-FR"/>
         </w:rPr>
         <w:drawing>
           <wp:anchor distT="0" distB="0" distL="114300" distR="114300" simplePos="0" relativeHeight="251659264" behindDoc="0" locked="0" layoutInCell="0" hidden="0" allowOverlap="0" wp14:anchorId="16C3D08D" wp14:editId="71245F60">
@@ -9181,7 +9260,7 @@
       <w:pPr>
         <w:pStyle w:val="Titre1"/>
       </w:pPr>
-      <w:bookmarkStart w:id="35" w:name="_Toc445496303"/>
+      <w:bookmarkStart w:id="35" w:name="_Toc445499734"/>
       <w:r>
         <w:lastRenderedPageBreak/>
         <w:t>Points forts de l’équipe</w:t>
@@ -9377,7 +9456,7 @@
       <w:pPr>
         <w:pStyle w:val="Titre1"/>
       </w:pPr>
-      <w:bookmarkStart w:id="36" w:name="_Toc445496304"/>
+      <w:bookmarkStart w:id="36" w:name="_Toc445499735"/>
       <w:r>
         <w:lastRenderedPageBreak/>
         <w:t>Conclusion</w:t>
@@ -9450,7 +9529,7 @@
       <w:pPr>
         <w:pStyle w:val="Titre1"/>
       </w:pPr>
-      <w:bookmarkStart w:id="37" w:name="_Toc445496305"/>
+      <w:bookmarkStart w:id="37" w:name="_Toc445499736"/>
       <w:r>
         <w:lastRenderedPageBreak/>
         <w:t>Annexes</w:t>
@@ -9461,7 +9540,7 @@
       <w:pPr>
         <w:pStyle w:val="Titre2"/>
       </w:pPr>
-      <w:bookmarkStart w:id="38" w:name="_Toc445496306"/>
+      <w:bookmarkStart w:id="38" w:name="_Toc445499737"/>
       <w:r>
         <w:t xml:space="preserve">Utilisation </w:t>
       </w:r>
@@ -9480,7 +9559,7 @@
       <w:pPr>
         <w:pStyle w:val="Titre3"/>
       </w:pPr>
-      <w:bookmarkStart w:id="39" w:name="_Toc445496307"/>
+      <w:bookmarkStart w:id="39" w:name="_Toc445499738"/>
       <w:r>
         <w:t>Premièrement l’utilisation s’inscrit</w:t>
       </w:r>
@@ -9552,7 +9631,7 @@
           <w:u w:val="single"/>
         </w:rPr>
       </w:pPr>
-      <w:bookmarkStart w:id="40" w:name="_Toc445496308"/>
+      <w:bookmarkStart w:id="40" w:name="_Toc445499739"/>
       <w:r>
         <w:t>L’utilisateur soumet son inscription</w:t>
       </w:r>
@@ -9643,7 +9722,7 @@
           <w:u w:val="single"/>
         </w:rPr>
       </w:pPr>
-      <w:bookmarkStart w:id="41" w:name="_Toc445496309"/>
+      <w:bookmarkStart w:id="41" w:name="_Toc445499740"/>
       <w:r>
         <w:lastRenderedPageBreak/>
         <w:t>Cependant l’utilisateur n’est pas encore activé lorsqu’il essaie de se connecter</w:t>
@@ -9728,7 +9807,7 @@
       <w:pPr>
         <w:pStyle w:val="Titre3"/>
       </w:pPr>
-      <w:bookmarkStart w:id="42" w:name="_Toc445496310"/>
+      <w:bookmarkStart w:id="42" w:name="_Toc445499741"/>
       <w:r>
         <w:t>L’admin doit donc se connecter</w:t>
       </w:r>
@@ -9801,7 +9880,7 @@
       <w:pPr>
         <w:pStyle w:val="Titre3"/>
       </w:pPr>
-      <w:bookmarkStart w:id="43" w:name="_Toc445496311"/>
+      <w:bookmarkStart w:id="43" w:name="_Toc445499742"/>
       <w:r>
         <w:t>Il a alors accès au panneau d’utilisateur et doit rechercher l’utilisateur</w:t>
       </w:r>
@@ -9877,8 +9956,9 @@
       <w:pPr>
         <w:pStyle w:val="Titre3"/>
       </w:pPr>
-      <w:bookmarkStart w:id="44" w:name="_Toc445496312"/>
-      <w:r>
+      <w:bookmarkStart w:id="44" w:name="_Toc445499743"/>
+      <w:r>
+        <w:lastRenderedPageBreak/>
         <w:t>Il active l’utilisateur</w:t>
       </w:r>
       <w:r>
@@ -9901,7 +9981,7 @@
           <w:lang w:val="fr-FR" w:eastAsia="fr-FR"/>
         </w:rPr>
         <w:drawing>
-          <wp:inline distT="0" distB="0" distL="0" distR="0" wp14:anchorId="0A3D44F8" wp14:editId="6B8B9850">
+          <wp:inline distT="0" distB="0" distL="0" distR="0" wp14:anchorId="78A9D284" wp14:editId="25FDFF6D">
             <wp:extent cx="5486400" cy="1162050"/>
             <wp:effectExtent l="0" t="0" r="0" b="0"/>
             <wp:docPr id="16" name="Image 13" descr="C:\Users\1213807\Desktop\exempleActivation\Activation.png"/>
@@ -9949,9 +10029,86 @@
           </wp:inline>
         </w:drawing>
       </w:r>
+      <w:r>
+        <w:rPr>
+          <w:b/>
+          <w:sz w:val="28"/>
+        </w:rPr>
+        <w:br w:type="page"/>
+      </w:r>
+    </w:p>
+    <w:p>
+      <w:pPr>
+        <w:pStyle w:val="Titre1"/>
+      </w:pPr>
+      <w:bookmarkStart w:id="45" w:name="_Toc445499744"/>
+      <w:r>
+        <w:lastRenderedPageBreak/>
+        <w:t>IMPORTANT (À LIRE)</w:t>
+      </w:r>
+      <w:bookmarkEnd w:id="45"/>
+    </w:p>
+    <w:p>
+      <w:pPr>
+        <w:ind w:left="0"/>
+      </w:pPr>
+      <w:r>
+        <w:t>Dû à l’implémentation</w:t>
+      </w:r>
+      <w:r>
+        <w:t xml:space="preserve"> de</w:t>
+      </w:r>
+      <w:r>
+        <w:t xml:space="preserve"> la nouvelle indentation des contenants, nous avons changé un peu la façon dont l’affichage fonctionne ce qui fait que pour le compte </w:t>
+      </w:r>
+      <w:hyperlink r:id="rId32" w:history="1">
+        <w:r>
+          <w:rPr>
+            <w:rStyle w:val="Lienhypertexte"/>
+            <w:rFonts w:ascii="Times New Roman" w:hAnsi="Times New Roman"/>
+          </w:rPr>
+          <w:t>denis@b63.com</w:t>
+        </w:r>
+      </w:hyperlink>
+      <w:r>
+        <w:t xml:space="preserve"> on ne voit pas le terrain. J’ai été </w:t>
+      </w:r>
+      <w:r>
+        <w:t>modifié</w:t>
+      </w:r>
+      <w:r>
+        <w:t xml:space="preserve"> légèrement la base de données pour que le compte </w:t>
+      </w:r>
+      <w:hyperlink r:id="rId33" w:history="1">
+        <w:r>
+          <w:rPr>
+            <w:rStyle w:val="Lienhypertexte"/>
+            <w:rFonts w:ascii="Times New Roman" w:hAnsi="Times New Roman"/>
+          </w:rPr>
+          <w:t>denis@b63.com</w:t>
+        </w:r>
+      </w:hyperlink>
+      <w:r>
+        <w:t xml:space="preserve"> fonctionne comme avant avec tous les objets qui y étaient présent</w:t>
+      </w:r>
+      <w:r>
+        <w:t>s</w:t>
+      </w:r>
+      <w:r>
+        <w:t>.</w:t>
+      </w:r>
+      <w:r>
+        <w:t xml:space="preserve"> La nouvelle base données est à la racine du projet et se nomme « </w:t>
+      </w:r>
+      <w:r>
+        <w:t>dcrlb63.sql</w:t>
+      </w:r>
+      <w:r>
+        <w:t> ».</w:t>
+      </w:r>
     </w:p>
     <w:sectPr>
-      <w:footerReference w:type="default" r:id="rId32"/>
+      <w:footerReference w:type="default" r:id="rId34"/>
       <w:pgSz w:w="12240" w:h="15840"/>
       <w:pgMar w:top="1440" w:right="1800" w:bottom="1440" w:left="1800" w:header="708" w:footer="708" w:gutter="0"/>
       <w:pgBorders w:display="firstPage" w:offsetFrom="page">
@@ -10023,7 +10180,7 @@
       <w:rPr>
         <w:noProof/>
       </w:rPr>
-      <w:t xml:space="preserve"> 6 -</w:t>
+      <w:t xml:space="preserve"> 2 -</w:t>
     </w:r>
     <w:r>
       <w:fldChar w:fldCharType="end"/>
@@ -10855,6 +11012,7 @@
   <w:style w:type="character" w:default="1" w:styleId="Policepardfaut">
     <w:name w:val="Default Paragraph Font"/>
     <w:uiPriority w:val="1"/>
+    <w:semiHidden/>
     <w:unhideWhenUsed/>
   </w:style>
   <w:style w:type="table" w:default="1" w:styleId="TableauNormal">
@@ -11925,6 +12083,7 @@
   <w:style w:type="character" w:default="1" w:styleId="Policepardfaut">
     <w:name w:val="Default Paragraph Font"/>
     <w:uiPriority w:val="1"/>
+    <w:semiHidden/>
     <w:unhideWhenUsed/>
   </w:style>
   <w:style w:type="table" w:default="1" w:styleId="TableauNormal">
@@ -12971,7 +13130,7 @@
 </file>
 
 <file path=customXml/itemProps1.xml><?xml version="1.0" encoding="utf-8"?>
-<ds:datastoreItem xmlns:ds="http://schemas.openxmlformats.org/officeDocument/2006/customXml" ds:itemID="{06C4D621-ECDB-4D2C-8F41-5BACF401976E}">
+<ds:datastoreItem xmlns:ds="http://schemas.openxmlformats.org/officeDocument/2006/customXml" ds:itemID="{7F338C58-75DA-4086-B449-B9C91C35EADF}">
   <ds:schemaRefs>
     <ds:schemaRef ds:uri="http://schemas.openxmlformats.org/officeDocument/2006/bibliography"/>
   </ds:schemaRefs>

</xml_diff>